<commit_message>
Doc and PPT changes
</commit_message>
<xml_diff>
--- a/Build2/Refactoring List for Build 2.docx
+++ b/Build2/Refactoring List for Build 2.docx
@@ -84,6 +84,7 @@
         </w:rPr>
         <w:t xml:space="preserve">Implementation of </w:t>
       </w:r>
+      <w:proofErr w:type="spellStart"/>
       <w:r>
         <w:rPr>
           <w:rFonts w:ascii="Times New Roman" w:hAnsi="Times New Roman" w:cs="Times New Roman"/>
@@ -94,6 +95,7 @@
         </w:rPr>
         <w:t>validateCommand</w:t>
       </w:r>
+      <w:proofErr w:type="spellEnd"/>
       <w:r>
         <w:rPr>
           <w:rFonts w:ascii="Times New Roman" w:hAnsi="Times New Roman" w:cs="Times New Roman"/>
@@ -310,16 +312,7 @@
           <w:sz w:val="28"/>
           <w:szCs w:val="28"/>
         </w:rPr>
-        <w:t xml:space="preserve">Use </w:t>
-      </w:r>
-      <w:r>
-        <w:rPr>
-          <w:rFonts w:ascii="Times New Roman" w:hAnsi="Times New Roman" w:cs="Times New Roman"/>
-          <w:color w:val="000000" w:themeColor="text1"/>
-          <w:sz w:val="28"/>
-          <w:szCs w:val="28"/>
-        </w:rPr>
-        <w:t xml:space="preserve">of </w:t>
+        <w:t xml:space="preserve">Use of </w:t>
       </w:r>
       <w:r>
         <w:rPr>
@@ -359,16 +352,7 @@
           <w:sz w:val="28"/>
           <w:szCs w:val="28"/>
         </w:rPr>
-        <w:t>: The Commands class is directly instantiated in the main method. This could be replaced with dependency injection to make the code more testable and</w:t>
-      </w:r>
-      <w:r>
-        <w:rPr>
-          <w:rFonts w:ascii="Times New Roman" w:hAnsi="Times New Roman" w:cs="Times New Roman"/>
-          <w:color w:val="000000" w:themeColor="text1"/>
-          <w:sz w:val="28"/>
-          <w:szCs w:val="28"/>
-        </w:rPr>
-        <w:t xml:space="preserve"> flexible.</w:t>
+        <w:t>: The Commands class is directly instantiated in the main method. This could be replaced with dependency injection to make the code more testable and flexible.</w:t>
       </w:r>
     </w:p>
     <w:p>
@@ -444,16 +428,27 @@
           <w:sz w:val="28"/>
           <w:szCs w:val="28"/>
         </w:rPr>
-        <w:t xml:space="preserve"> Use of an MapValidationStratergy interface to define the validation logic</w:t>
-      </w:r>
-      <w:r>
-        <w:rPr>
-          <w:rFonts w:ascii="Times New Roman" w:hAnsi="Times New Roman" w:cs="Times New Roman"/>
-          <w:color w:val="000000" w:themeColor="text1"/>
-          <w:sz w:val="28"/>
-          <w:szCs w:val="28"/>
-        </w:rPr>
-        <w:t>.</w:t>
+        <w:t xml:space="preserve"> Use of an </w:t>
+      </w:r>
+      <w:proofErr w:type="spellStart"/>
+      <w:r>
+        <w:rPr>
+          <w:rFonts w:ascii="Times New Roman" w:hAnsi="Times New Roman" w:cs="Times New Roman"/>
+          <w:color w:val="000000" w:themeColor="text1"/>
+          <w:sz w:val="28"/>
+          <w:szCs w:val="28"/>
+        </w:rPr>
+        <w:t>MapValidationStratergy</w:t>
+      </w:r>
+      <w:proofErr w:type="spellEnd"/>
+      <w:r>
+        <w:rPr>
+          <w:rFonts w:ascii="Times New Roman" w:hAnsi="Times New Roman" w:cs="Times New Roman"/>
+          <w:color w:val="000000" w:themeColor="text1"/>
+          <w:sz w:val="28"/>
+          <w:szCs w:val="28"/>
+        </w:rPr>
+        <w:t xml:space="preserve"> interface to define the validation logic.</w:t>
       </w:r>
     </w:p>
     <w:p>
@@ -547,34 +542,7 @@
           <w:sz w:val="28"/>
           <w:szCs w:val="28"/>
         </w:rPr>
-        <w:t xml:space="preserve"> the </w:t>
-      </w:r>
-      <w:r>
-        <w:rPr>
-          <w:rFonts w:ascii="Times New Roman" w:hAnsi="Times New Roman" w:cs="Times New Roman"/>
-          <w:color w:val="000000" w:themeColor="text1"/>
-          <w:sz w:val="28"/>
-          <w:szCs w:val="28"/>
-        </w:rPr>
-        <w:t xml:space="preserve">Commands.java </w:t>
-      </w:r>
-      <w:r>
-        <w:rPr>
-          <w:rFonts w:ascii="Times New Roman" w:hAnsi="Times New Roman" w:cs="Times New Roman"/>
-          <w:color w:val="000000" w:themeColor="text1"/>
-          <w:sz w:val="28"/>
-          <w:szCs w:val="28"/>
-        </w:rPr>
-        <w:t xml:space="preserve">file </w:t>
-      </w:r>
-      <w:r>
-        <w:rPr>
-          <w:rFonts w:ascii="Times New Roman" w:hAnsi="Times New Roman" w:cs="Times New Roman"/>
-          <w:color w:val="000000" w:themeColor="text1"/>
-          <w:sz w:val="28"/>
-          <w:szCs w:val="28"/>
-        </w:rPr>
-        <w:t xml:space="preserve">as the code is </w:t>
+        <w:t xml:space="preserve"> the Commands.java file as the code is </w:t>
       </w:r>
       <w:r>
         <w:rPr>
@@ -594,16 +562,7 @@
           <w:sz w:val="28"/>
           <w:szCs w:val="28"/>
         </w:rPr>
-        <w:t xml:space="preserve"> with the GameEngine.java</w:t>
-      </w:r>
-      <w:r>
-        <w:rPr>
-          <w:rFonts w:ascii="Times New Roman" w:hAnsi="Times New Roman" w:cs="Times New Roman"/>
-          <w:color w:val="000000" w:themeColor="text1"/>
-          <w:sz w:val="28"/>
-          <w:szCs w:val="28"/>
-        </w:rPr>
-        <w:t>.</w:t>
+        <w:t xml:space="preserve"> with the GameEngine.java.</w:t>
       </w:r>
     </w:p>
     <w:p>
@@ -630,6 +589,7 @@
         </w:rPr>
         <w:t xml:space="preserve">Use of </w:t>
       </w:r>
+      <w:proofErr w:type="spellStart"/>
       <w:r>
         <w:rPr>
           <w:rFonts w:ascii="Times New Roman" w:hAnsi="Times New Roman" w:cs="Times New Roman"/>
@@ -641,6 +601,7 @@
         </w:rPr>
         <w:t>TextTable</w:t>
       </w:r>
+      <w:proofErr w:type="spellEnd"/>
       <w:r>
         <w:rPr>
           <w:rFonts w:ascii="Times New Roman" w:hAnsi="Times New Roman" w:cs="Times New Roman"/>
@@ -724,16 +685,7 @@
           <w:sz w:val="28"/>
           <w:szCs w:val="28"/>
         </w:rPr>
-        <w:t xml:space="preserve"> Implementation - </w:t>
-      </w:r>
-      <w:r>
-        <w:rPr>
-          <w:rFonts w:ascii="Times New Roman" w:hAnsi="Times New Roman" w:cs="Times New Roman"/>
-          <w:color w:val="000000" w:themeColor="text1"/>
-          <w:sz w:val="28"/>
-          <w:szCs w:val="28"/>
-        </w:rPr>
-        <w:t>The state pattern in Java is a behavioural software design pattern that allows an object to alter its behaviour when its internal state changes. The state design pattern is generally used in cases when an object depends on its state and its behavior must be changed during run time depending on its internal state.</w:t>
+        <w:t xml:space="preserve"> Implementation - The state pattern in Java is a behavioural software design pattern that allows an object to alter its behaviour when its internal state changes. The state design pattern is generally used in cases when an object depends on its state and its behavior must be changed during run time depending on its internal state.</w:t>
       </w:r>
     </w:p>
     <w:p>
@@ -851,25 +803,7 @@
           <w:sz w:val="28"/>
           <w:szCs w:val="28"/>
         </w:rPr>
-        <w:t xml:space="preserve">: </w:t>
-      </w:r>
-      <w:r>
-        <w:rPr>
-          <w:rFonts w:ascii="Times New Roman" w:hAnsi="Times New Roman" w:cs="Times New Roman"/>
-          <w:color w:val="000000" w:themeColor="text1"/>
-          <w:sz w:val="28"/>
-          <w:szCs w:val="28"/>
-        </w:rPr>
-        <w:t>The Scanner object is currently closed using a finally block. You can simplify this by using a try-with-resources statement. This ensures proper resource management and eliminates the need for an explicit close call</w:t>
-      </w:r>
-      <w:r>
-        <w:rPr>
-          <w:rFonts w:ascii="Times New Roman" w:hAnsi="Times New Roman" w:cs="Times New Roman"/>
-          <w:color w:val="000000" w:themeColor="text1"/>
-          <w:sz w:val="28"/>
-          <w:szCs w:val="28"/>
-        </w:rPr>
-        <w:t>.</w:t>
+        <w:t>: The Scanner object is currently closed using a finally block. You can simplify this by using a try-with-resources statement. This ensures proper resource management and eliminates the need for an explicit close call.</w:t>
       </w:r>
     </w:p>
     <w:p>
@@ -943,16 +877,27 @@
           <w:sz w:val="28"/>
           <w:szCs w:val="28"/>
         </w:rPr>
-        <w:t xml:space="preserve"> of StringBuilder can be done instead of using l_dataString while reading the lines. String Concatenation in Java is inefficient as it creates new strings every time</w:t>
-      </w:r>
-      <w:r>
-        <w:rPr>
-          <w:rFonts w:ascii="Times New Roman" w:hAnsi="Times New Roman" w:cs="Times New Roman"/>
-          <w:color w:val="000000" w:themeColor="text1"/>
-          <w:sz w:val="28"/>
-          <w:szCs w:val="28"/>
-        </w:rPr>
-        <w:t>.</w:t>
+        <w:t xml:space="preserve"> of StringBuilder can be done instead of using </w:t>
+      </w:r>
+      <w:proofErr w:type="spellStart"/>
+      <w:r>
+        <w:rPr>
+          <w:rFonts w:ascii="Times New Roman" w:hAnsi="Times New Roman" w:cs="Times New Roman"/>
+          <w:color w:val="000000" w:themeColor="text1"/>
+          <w:sz w:val="28"/>
+          <w:szCs w:val="28"/>
+        </w:rPr>
+        <w:t>l_dataString</w:t>
+      </w:r>
+      <w:proofErr w:type="spellEnd"/>
+      <w:r>
+        <w:rPr>
+          <w:rFonts w:ascii="Times New Roman" w:hAnsi="Times New Roman" w:cs="Times New Roman"/>
+          <w:color w:val="000000" w:themeColor="text1"/>
+          <w:sz w:val="28"/>
+          <w:szCs w:val="28"/>
+        </w:rPr>
+        <w:t xml:space="preserve"> while reading the lines. String Concatenation in Java is inefficient as it creates new strings every time.</w:t>
       </w:r>
     </w:p>
     <w:p>
@@ -1048,25 +993,7 @@
           <w:sz w:val="28"/>
           <w:szCs w:val="28"/>
         </w:rPr>
-        <w:t xml:space="preserve"> in Continent.java, Country.java, GameEngine.java, GameMap.java, </w:t>
-      </w:r>
-      <w:r>
-        <w:rPr>
-          <w:rFonts w:ascii="Times New Roman" w:hAnsi="Times New Roman" w:cs="Times New Roman"/>
-          <w:color w:val="000000" w:themeColor="text1"/>
-          <w:sz w:val="28"/>
-          <w:szCs w:val="28"/>
-        </w:rPr>
-        <w:t>MapValidation</w:t>
-      </w:r>
-      <w:r>
-        <w:rPr>
-          <w:rFonts w:ascii="Times New Roman" w:hAnsi="Times New Roman" w:cs="Times New Roman"/>
-          <w:color w:val="000000" w:themeColor="text1"/>
-          <w:sz w:val="28"/>
-          <w:szCs w:val="28"/>
-        </w:rPr>
-        <w:t xml:space="preserve">.java and MapValidationTest.java </w:t>
+        <w:t xml:space="preserve"> in Continent.java, Country.java, GameEngine.java, GameMap.java, MapValidation.java and MapValidationTest.java </w:t>
       </w:r>
     </w:p>
     <w:p>
@@ -1393,6 +1320,9 @@
     <w:p>
       <w:pPr>
         <w:jc w:val="both"/>
+        <w:rPr>
+          <w:rFonts w:ascii="Times New Roman" w:hAnsi="Times New Roman" w:cs="Times New Roman"/>
+        </w:rPr>
       </w:pPr>
     </w:p>
     <w:p>
@@ -1410,14 +1340,25 @@
           <w:szCs w:val="28"/>
         </w:rPr>
       </w:pPr>
-      <w:r>
-        <w:rPr>
-          <w:rFonts w:ascii="Times New Roman" w:hAnsi="Times New Roman" w:cs="Times New Roman"/>
-          <w:color w:val="000000" w:themeColor="text1"/>
-          <w:sz w:val="28"/>
-          <w:szCs w:val="28"/>
-        </w:rPr>
-        <w:t>validateCommand method implemented in edit, load and save phase.</w:t>
+      <w:proofErr w:type="spellStart"/>
+      <w:r>
+        <w:rPr>
+          <w:rFonts w:ascii="Times New Roman" w:hAnsi="Times New Roman" w:cs="Times New Roman"/>
+          <w:color w:val="000000" w:themeColor="text1"/>
+          <w:sz w:val="28"/>
+          <w:szCs w:val="28"/>
+        </w:rPr>
+        <w:t>validateCommand</w:t>
+      </w:r>
+      <w:proofErr w:type="spellEnd"/>
+      <w:r>
+        <w:rPr>
+          <w:rFonts w:ascii="Times New Roman" w:hAnsi="Times New Roman" w:cs="Times New Roman"/>
+          <w:color w:val="000000" w:themeColor="text1"/>
+          <w:sz w:val="28"/>
+          <w:szCs w:val="28"/>
+        </w:rPr>
+        <w:t xml:space="preserve"> method implemented in edit, load and save phase.</w:t>
       </w:r>
     </w:p>
     <w:p>
@@ -1425,6 +1366,7 @@
         <w:pStyle w:val="ListParagraph"/>
         <w:jc w:val="both"/>
         <w:rPr>
+          <w:rFonts w:ascii="Times New Roman" w:hAnsi="Times New Roman" w:cs="Times New Roman"/>
           <w:color w:val="00B050"/>
         </w:rPr>
       </w:pPr>
@@ -1434,13 +1376,15 @@
         <w:ind w:firstLine="360"/>
         <w:jc w:val="both"/>
         <w:rPr>
-          <w:color w:val="000000" w:themeColor="text1"/>
-          <w:sz w:val="28"/>
-          <w:szCs w:val="28"/>
-        </w:rPr>
-      </w:pPr>
-      <w:r>
-        <w:rPr>
+          <w:rFonts w:ascii="Times New Roman" w:hAnsi="Times New Roman" w:cs="Times New Roman"/>
+          <w:color w:val="000000" w:themeColor="text1"/>
+          <w:sz w:val="28"/>
+          <w:szCs w:val="28"/>
+        </w:rPr>
+      </w:pPr>
+      <w:r>
+        <w:rPr>
+          <w:rFonts w:ascii="Times New Roman" w:hAnsi="Times New Roman" w:cs="Times New Roman"/>
           <w:color w:val="000000" w:themeColor="text1"/>
           <w:sz w:val="28"/>
           <w:szCs w:val="28"/>
@@ -1449,6 +1393,7 @@
       </w:r>
       <w:r>
         <w:rPr>
+          <w:rFonts w:ascii="Times New Roman" w:hAnsi="Times New Roman" w:cs="Times New Roman"/>
           <w:color w:val="000000" w:themeColor="text1"/>
           <w:sz w:val="28"/>
           <w:szCs w:val="28"/>
@@ -1461,18 +1406,21 @@
         <w:ind w:firstLine="360"/>
         <w:jc w:val="both"/>
         <w:rPr>
+          <w:rFonts w:ascii="Times New Roman" w:hAnsi="Times New Roman" w:cs="Times New Roman"/>
           <w:color w:val="00B050"/>
         </w:rPr>
       </w:pPr>
       <w:r>
         <w:rPr>
+          <w:rFonts w:ascii="Times New Roman" w:hAnsi="Times New Roman" w:cs="Times New Roman"/>
           <w:noProof/>
+          <w:color w:val="00B050"/>
         </w:rPr>
         <w:drawing>
-          <wp:inline distT="0" distB="0" distL="0" distR="0" wp14:anchorId="4E0AE48C" wp14:editId="018393DF">
-            <wp:extent cx="5725683" cy="1854200"/>
-            <wp:effectExtent l="0" t="0" r="2540" b="0"/>
-            <wp:docPr id="1337770494" name="Picture 6" descr="A computer screen with text&#10;&#10;Description automatically generated"/>
+          <wp:inline distT="0" distB="0" distL="0" distR="0" wp14:anchorId="6CD55C4A" wp14:editId="3EB242B6">
+            <wp:extent cx="5943600" cy="1522730"/>
+            <wp:effectExtent l="0" t="0" r="0" b="1270"/>
+            <wp:docPr id="2006781035" name="Picture 1" descr="A screen shot of a computer code&#10;&#10;Description automatically generated"/>
             <wp:cNvGraphicFramePr>
               <a:graphicFrameLocks xmlns:a="http://schemas.openxmlformats.org/drawingml/2006/main" noChangeAspect="1"/>
             </wp:cNvGraphicFramePr>
@@ -1480,11 +1428,618 @@
               <a:graphicData uri="http://schemas.openxmlformats.org/drawingml/2006/picture">
                 <pic:pic xmlns:pic="http://schemas.openxmlformats.org/drawingml/2006/picture">
                   <pic:nvPicPr>
-                    <pic:cNvPr id="1337770494" name="Picture 6" descr="A computer screen with text&#10;&#10;Description automatically generated"/>
+                    <pic:cNvPr id="2006781035" name="Picture 1" descr="A screen shot of a computer code&#10;&#10;Description automatically generated"/>
                     <pic:cNvPicPr/>
                   </pic:nvPicPr>
                   <pic:blipFill>
-                    <a:blip r:embed="rId6">
+                    <a:blip r:embed="rId6"/>
+                    <a:stretch>
+                      <a:fillRect/>
+                    </a:stretch>
+                  </pic:blipFill>
+                  <pic:spPr>
+                    <a:xfrm>
+                      <a:off x="0" y="0"/>
+                      <a:ext cx="5943600" cy="1522730"/>
+                    </a:xfrm>
+                    <a:prstGeom prst="rect">
+                      <a:avLst/>
+                    </a:prstGeom>
+                  </pic:spPr>
+                </pic:pic>
+              </a:graphicData>
+            </a:graphic>
+          </wp:inline>
+        </w:drawing>
+      </w:r>
+    </w:p>
+    <w:p>
+      <w:pPr>
+        <w:ind w:firstLine="360"/>
+        <w:jc w:val="both"/>
+        <w:rPr>
+          <w:rFonts w:ascii="Times New Roman" w:hAnsi="Times New Roman" w:cs="Times New Roman"/>
+        </w:rPr>
+      </w:pPr>
+    </w:p>
+    <w:p>
+      <w:pPr>
+        <w:ind w:firstLine="360"/>
+        <w:jc w:val="both"/>
+        <w:rPr>
+          <w:rFonts w:ascii="Times New Roman" w:hAnsi="Times New Roman" w:cs="Times New Roman"/>
+        </w:rPr>
+      </w:pPr>
+    </w:p>
+    <w:p>
+      <w:pPr>
+        <w:ind w:firstLine="360"/>
+        <w:jc w:val="both"/>
+        <w:rPr>
+          <w:rFonts w:ascii="Times New Roman" w:hAnsi="Times New Roman" w:cs="Times New Roman"/>
+        </w:rPr>
+      </w:pPr>
+      <w:r>
+        <w:rPr>
+          <w:rFonts w:ascii="Times New Roman" w:hAnsi="Times New Roman" w:cs="Times New Roman"/>
+        </w:rPr>
+        <w:t xml:space="preserve">Test Cases - Before - </w:t>
+      </w:r>
+      <w:r>
+        <w:rPr>
+          <w:rFonts w:ascii="Times New Roman" w:hAnsi="Times New Roman" w:cs="Times New Roman"/>
+        </w:rPr>
+        <w:object w:dxaOrig="3372" w:dyaOrig="816" w14:anchorId="017F7D00">
+          <v:shapetype id="_x0000_t75" coordsize="21600,21600" o:spt="75" o:preferrelative="t" path="m@4@5l@4@11@9@11@9@5xe" filled="f" stroked="f">
+            <v:stroke joinstyle="miter"/>
+            <v:formulas>
+              <v:f eqn="if lineDrawn pixelLineWidth 0"/>
+              <v:f eqn="sum @0 1 0"/>
+              <v:f eqn="sum 0 0 @1"/>
+              <v:f eqn="prod @2 1 2"/>
+              <v:f eqn="prod @3 21600 pixelWidth"/>
+              <v:f eqn="prod @3 21600 pixelHeight"/>
+              <v:f eqn="sum @0 0 1"/>
+              <v:f eqn="prod @6 1 2"/>
+              <v:f eqn="prod @7 21600 pixelWidth"/>
+              <v:f eqn="sum @8 21600 0"/>
+              <v:f eqn="prod @7 21600 pixelHeight"/>
+              <v:f eqn="sum @10 21600 0"/>
+            </v:formulas>
+            <v:path o:extrusionok="f" gradientshapeok="t" o:connecttype="rect"/>
+            <o:lock v:ext="edit" aspectratio="t"/>
+          </v:shapetype>
+          <v:shape id="_x0000_i1029" type="#_x0000_t75" style="width:183pt;height:44.4pt" o:ole="">
+            <v:imagedata r:id="rId7" o:title=""/>
+          </v:shape>
+          <o:OLEObject Type="Embed" ProgID="Package" ShapeID="_x0000_i1029" DrawAspect="Content" ObjectID="_1772184275" r:id="rId8"/>
+        </w:object>
+      </w:r>
+    </w:p>
+    <w:p>
+      <w:pPr>
+        <w:ind w:firstLine="360"/>
+        <w:jc w:val="both"/>
+        <w:rPr>
+          <w:rFonts w:ascii="Times New Roman" w:hAnsi="Times New Roman" w:cs="Times New Roman"/>
+        </w:rPr>
+      </w:pPr>
+    </w:p>
+    <w:p>
+      <w:pPr>
+        <w:ind w:firstLine="360"/>
+        <w:jc w:val="both"/>
+        <w:rPr>
+          <w:rFonts w:ascii="Times New Roman" w:hAnsi="Times New Roman" w:cs="Times New Roman"/>
+        </w:rPr>
+      </w:pPr>
+    </w:p>
+    <w:p>
+      <w:pPr>
+        <w:ind w:firstLine="360"/>
+        <w:jc w:val="both"/>
+        <w:rPr>
+          <w:rFonts w:ascii="Times New Roman" w:hAnsi="Times New Roman" w:cs="Times New Roman"/>
+        </w:rPr>
+      </w:pPr>
+      <w:r>
+        <w:rPr>
+          <w:rFonts w:ascii="Times New Roman" w:hAnsi="Times New Roman" w:cs="Times New Roman"/>
+        </w:rPr>
+        <w:t xml:space="preserve">Test Cases – After - </w:t>
+      </w:r>
+      <w:r>
+        <w:rPr>
+          <w:rFonts w:ascii="Times New Roman" w:hAnsi="Times New Roman" w:cs="Times New Roman"/>
+        </w:rPr>
+        <w:object w:dxaOrig="3505" w:dyaOrig="816" w14:anchorId="617A158A">
+          <v:shape id="_x0000_i1031" type="#_x0000_t75" style="width:196.8pt;height:45.6pt" o:ole="">
+            <v:imagedata r:id="rId9" o:title=""/>
+          </v:shape>
+          <o:OLEObject Type="Embed" ProgID="Package" ShapeID="_x0000_i1031" DrawAspect="Content" ObjectID="_1772184276" r:id="rId10"/>
+        </w:object>
+      </w:r>
+    </w:p>
+    <w:p>
+      <w:pPr>
+        <w:pStyle w:val="ListParagraph"/>
+        <w:jc w:val="both"/>
+        <w:rPr>
+          <w:rFonts w:ascii="Times New Roman" w:hAnsi="Times New Roman" w:cs="Times New Roman"/>
+          <w:color w:val="00B050"/>
+        </w:rPr>
+      </w:pPr>
+    </w:p>
+    <w:p>
+      <w:pPr>
+        <w:pStyle w:val="ListParagraph"/>
+        <w:jc w:val="both"/>
+        <w:rPr>
+          <w:rFonts w:ascii="Times New Roman" w:hAnsi="Times New Roman" w:cs="Times New Roman"/>
+          <w:color w:val="00B050"/>
+        </w:rPr>
+      </w:pPr>
+    </w:p>
+    <w:p>
+      <w:pPr>
+        <w:pStyle w:val="ListParagraph"/>
+        <w:jc w:val="both"/>
+        <w:rPr>
+          <w:rFonts w:ascii="Times New Roman" w:hAnsi="Times New Roman" w:cs="Times New Roman"/>
+          <w:color w:val="00B050"/>
+        </w:rPr>
+      </w:pPr>
+    </w:p>
+    <w:p>
+      <w:pPr>
+        <w:pStyle w:val="ListParagraph"/>
+        <w:jc w:val="both"/>
+        <w:rPr>
+          <w:rFonts w:ascii="Times New Roman" w:hAnsi="Times New Roman" w:cs="Times New Roman"/>
+          <w:color w:val="00B050"/>
+        </w:rPr>
+      </w:pPr>
+    </w:p>
+    <w:p>
+      <w:pPr>
+        <w:pStyle w:val="ListParagraph"/>
+        <w:jc w:val="both"/>
+        <w:rPr>
+          <w:rFonts w:ascii="Times New Roman" w:hAnsi="Times New Roman" w:cs="Times New Roman"/>
+          <w:color w:val="00B050"/>
+        </w:rPr>
+      </w:pPr>
+    </w:p>
+    <w:p>
+      <w:pPr>
+        <w:pStyle w:val="ListParagraph"/>
+        <w:jc w:val="both"/>
+        <w:rPr>
+          <w:rFonts w:ascii="Times New Roman" w:hAnsi="Times New Roman" w:cs="Times New Roman"/>
+          <w:color w:val="00B050"/>
+        </w:rPr>
+      </w:pPr>
+    </w:p>
+    <w:p>
+      <w:pPr>
+        <w:pStyle w:val="ListParagraph"/>
+        <w:jc w:val="both"/>
+        <w:rPr>
+          <w:rFonts w:ascii="Times New Roman" w:hAnsi="Times New Roman" w:cs="Times New Roman"/>
+          <w:color w:val="00B050"/>
+        </w:rPr>
+      </w:pPr>
+    </w:p>
+    <w:p>
+      <w:pPr>
+        <w:pStyle w:val="ListParagraph"/>
+        <w:numPr>
+          <w:ilvl w:val="0"/>
+          <w:numId w:val="1"/>
+        </w:numPr>
+        <w:jc w:val="both"/>
+        <w:rPr>
+          <w:rFonts w:ascii="Times New Roman" w:hAnsi="Times New Roman" w:cs="Times New Roman"/>
+          <w:color w:val="000000" w:themeColor="text1"/>
+          <w:sz w:val="28"/>
+          <w:szCs w:val="28"/>
+        </w:rPr>
+      </w:pPr>
+      <w:r>
+        <w:rPr>
+          <w:rFonts w:ascii="Times New Roman" w:hAnsi="Times New Roman" w:cs="Times New Roman"/>
+          <w:color w:val="000000" w:themeColor="text1"/>
+          <w:sz w:val="28"/>
+          <w:szCs w:val="28"/>
+        </w:rPr>
+        <w:lastRenderedPageBreak/>
+        <w:t xml:space="preserve">Enum implemented in </w:t>
+      </w:r>
+      <w:r>
+        <w:rPr>
+          <w:rFonts w:ascii="Times New Roman" w:hAnsi="Times New Roman" w:cs="Times New Roman"/>
+          <w:color w:val="000000" w:themeColor="text1"/>
+          <w:sz w:val="28"/>
+          <w:szCs w:val="28"/>
+        </w:rPr>
+        <w:t>Commands.java.</w:t>
+      </w:r>
+    </w:p>
+    <w:p>
+      <w:pPr>
+        <w:ind w:firstLine="360"/>
+        <w:jc w:val="both"/>
+        <w:rPr>
+          <w:rFonts w:ascii="Times New Roman" w:hAnsi="Times New Roman" w:cs="Times New Roman"/>
+          <w:color w:val="000000" w:themeColor="text1"/>
+        </w:rPr>
+      </w:pPr>
+      <w:r>
+        <w:rPr>
+          <w:rFonts w:ascii="Times New Roman" w:hAnsi="Times New Roman" w:cs="Times New Roman"/>
+          <w:color w:val="000000" w:themeColor="text1"/>
+          <w:sz w:val="28"/>
+          <w:szCs w:val="28"/>
+        </w:rPr>
+        <w:t>Screenshot</w:t>
+      </w:r>
+      <w:r>
+        <w:rPr>
+          <w:rFonts w:ascii="Times New Roman" w:hAnsi="Times New Roman" w:cs="Times New Roman"/>
+          <w:color w:val="000000" w:themeColor="text1"/>
+        </w:rPr>
+        <w:t xml:space="preserve"> – </w:t>
+      </w:r>
+    </w:p>
+    <w:p>
+      <w:pPr>
+        <w:ind w:firstLine="360"/>
+        <w:jc w:val="both"/>
+        <w:rPr>
+          <w:rFonts w:ascii="Times New Roman" w:hAnsi="Times New Roman" w:cs="Times New Roman"/>
+          <w:color w:val="000000" w:themeColor="text1"/>
+        </w:rPr>
+      </w:pPr>
+      <w:r>
+        <w:rPr>
+          <w:rFonts w:ascii="Times New Roman" w:hAnsi="Times New Roman" w:cs="Times New Roman"/>
+          <w:noProof/>
+          <w:color w:val="000000" w:themeColor="text1"/>
+        </w:rPr>
+        <w:drawing>
+          <wp:inline distT="0" distB="0" distL="0" distR="0" wp14:anchorId="5D6BF3B5" wp14:editId="6914AD1C">
+            <wp:extent cx="2991890" cy="1066800"/>
+            <wp:effectExtent l="0" t="0" r="0" b="0"/>
+            <wp:docPr id="351215037" name="Picture 1" descr="A screenshot of a computer screen&#10;&#10;Description automatically generated"/>
+            <wp:cNvGraphicFramePr>
+              <a:graphicFrameLocks xmlns:a="http://schemas.openxmlformats.org/drawingml/2006/main" noChangeAspect="1"/>
+            </wp:cNvGraphicFramePr>
+            <a:graphic xmlns:a="http://schemas.openxmlformats.org/drawingml/2006/main">
+              <a:graphicData uri="http://schemas.openxmlformats.org/drawingml/2006/picture">
+                <pic:pic xmlns:pic="http://schemas.openxmlformats.org/drawingml/2006/picture">
+                  <pic:nvPicPr>
+                    <pic:cNvPr id="351215037" name="Picture 1" descr="A screenshot of a computer screen&#10;&#10;Description automatically generated"/>
+                    <pic:cNvPicPr/>
+                  </pic:nvPicPr>
+                  <pic:blipFill>
+                    <a:blip r:embed="rId11"/>
+                    <a:stretch>
+                      <a:fillRect/>
+                    </a:stretch>
+                  </pic:blipFill>
+                  <pic:spPr>
+                    <a:xfrm>
+                      <a:off x="0" y="0"/>
+                      <a:ext cx="3000063" cy="1069714"/>
+                    </a:xfrm>
+                    <a:prstGeom prst="rect">
+                      <a:avLst/>
+                    </a:prstGeom>
+                  </pic:spPr>
+                </pic:pic>
+              </a:graphicData>
+            </a:graphic>
+          </wp:inline>
+        </w:drawing>
+      </w:r>
+      <w:r>
+        <w:rPr>
+          <w:rFonts w:ascii="Times New Roman" w:hAnsi="Times New Roman" w:cs="Times New Roman"/>
+          <w:noProof/>
+          <w:color w:val="000000" w:themeColor="text1"/>
+        </w:rPr>
+        <w:drawing>
+          <wp:inline distT="0" distB="0" distL="0" distR="0" wp14:anchorId="296AFDAD" wp14:editId="08929671">
+            <wp:extent cx="4263123" cy="3827867"/>
+            <wp:effectExtent l="0" t="0" r="4445" b="1270"/>
+            <wp:docPr id="9" name="Picture 8" descr="A screen shot of a computer program&#10;&#10;Description automatically generated">
+              <a:extLst xmlns:a="http://schemas.openxmlformats.org/drawingml/2006/main">
+                <a:ext uri="{FF2B5EF4-FFF2-40B4-BE49-F238E27FC236}">
+                  <a16:creationId xmlns:a16="http://schemas.microsoft.com/office/drawing/2014/main" id="{5263A8CA-5B50-237E-D5B8-3B818B08BEE9}"/>
+                </a:ext>
+              </a:extLst>
+            </wp:docPr>
+            <wp:cNvGraphicFramePr>
+              <a:graphicFrameLocks xmlns:a="http://schemas.openxmlformats.org/drawingml/2006/main" noChangeAspect="1"/>
+            </wp:cNvGraphicFramePr>
+            <a:graphic xmlns:a="http://schemas.openxmlformats.org/drawingml/2006/main">
+              <a:graphicData uri="http://schemas.openxmlformats.org/drawingml/2006/picture">
+                <pic:pic xmlns:pic="http://schemas.openxmlformats.org/drawingml/2006/picture">
+                  <pic:nvPicPr>
+                    <pic:cNvPr id="9" name="Picture 8" descr="A screen shot of a computer program&#10;&#10;Description automatically generated">
+                      <a:extLst>
+                        <a:ext uri="{FF2B5EF4-FFF2-40B4-BE49-F238E27FC236}">
+                          <a16:creationId xmlns:a16="http://schemas.microsoft.com/office/drawing/2014/main" id="{5263A8CA-5B50-237E-D5B8-3B818B08BEE9}"/>
+                        </a:ext>
+                      </a:extLst>
+                    </pic:cNvPr>
+                    <pic:cNvPicPr>
+                      <a:picLocks noChangeAspect="1"/>
+                    </pic:cNvPicPr>
+                  </pic:nvPicPr>
+                  <pic:blipFill>
+                    <a:blip r:embed="rId12"/>
+                    <a:stretch>
+                      <a:fillRect/>
+                    </a:stretch>
+                  </pic:blipFill>
+                  <pic:spPr>
+                    <a:xfrm>
+                      <a:off x="0" y="0"/>
+                      <a:ext cx="4263123" cy="3827867"/>
+                    </a:xfrm>
+                    <a:prstGeom prst="rect">
+                      <a:avLst/>
+                    </a:prstGeom>
+                  </pic:spPr>
+                </pic:pic>
+              </a:graphicData>
+            </a:graphic>
+          </wp:inline>
+        </w:drawing>
+      </w:r>
+    </w:p>
+    <w:p>
+      <w:pPr>
+        <w:ind w:firstLine="360"/>
+        <w:jc w:val="both"/>
+        <w:rPr>
+          <w:rFonts w:ascii="Times New Roman" w:hAnsi="Times New Roman" w:cs="Times New Roman"/>
+        </w:rPr>
+      </w:pPr>
+      <w:r>
+        <w:rPr>
+          <w:rFonts w:ascii="Times New Roman" w:hAnsi="Times New Roman" w:cs="Times New Roman"/>
+        </w:rPr>
+        <w:t xml:space="preserve">Test Cases - Before - </w:t>
+      </w:r>
+      <w:r>
+        <w:rPr>
+          <w:rFonts w:ascii="Times New Roman" w:hAnsi="Times New Roman" w:cs="Times New Roman"/>
+        </w:rPr>
+        <w:object w:dxaOrig="3372" w:dyaOrig="816" w14:anchorId="79680FB0">
+          <v:shape id="_x0000_i1037" type="#_x0000_t75" style="width:183pt;height:44.4pt" o:ole="">
+            <v:imagedata r:id="rId7" o:title=""/>
+          </v:shape>
+          <o:OLEObject Type="Embed" ProgID="Package" ShapeID="_x0000_i1037" DrawAspect="Content" ObjectID="_1772184277" r:id="rId13"/>
+        </w:object>
+      </w:r>
+    </w:p>
+    <w:p>
+      <w:pPr>
+        <w:ind w:firstLine="360"/>
+        <w:jc w:val="both"/>
+        <w:rPr>
+          <w:rFonts w:ascii="Times New Roman" w:hAnsi="Times New Roman" w:cs="Times New Roman"/>
+        </w:rPr>
+      </w:pPr>
+    </w:p>
+    <w:p>
+      <w:pPr>
+        <w:ind w:firstLine="360"/>
+        <w:jc w:val="both"/>
+        <w:rPr>
+          <w:rFonts w:ascii="Times New Roman" w:hAnsi="Times New Roman" w:cs="Times New Roman"/>
+        </w:rPr>
+      </w:pPr>
+    </w:p>
+    <w:p>
+      <w:pPr>
+        <w:ind w:firstLine="360"/>
+        <w:jc w:val="both"/>
+        <w:rPr>
+          <w:rFonts w:ascii="Times New Roman" w:hAnsi="Times New Roman" w:cs="Times New Roman"/>
+          <w:color w:val="000000" w:themeColor="text1"/>
+        </w:rPr>
+      </w:pPr>
+      <w:r>
+        <w:rPr>
+          <w:rFonts w:ascii="Times New Roman" w:hAnsi="Times New Roman" w:cs="Times New Roman"/>
+        </w:rPr>
+        <w:t xml:space="preserve">Test Cases – After - </w:t>
+      </w:r>
+      <w:r>
+        <w:rPr>
+          <w:rFonts w:ascii="Times New Roman" w:hAnsi="Times New Roman" w:cs="Times New Roman"/>
+        </w:rPr>
+        <w:object w:dxaOrig="3505" w:dyaOrig="816" w14:anchorId="282ED517">
+          <v:shape id="_x0000_i1038" type="#_x0000_t75" style="width:196.8pt;height:45.6pt" o:ole="">
+            <v:imagedata r:id="rId9" o:title=""/>
+          </v:shape>
+          <o:OLEObject Type="Embed" ProgID="Package" ShapeID="_x0000_i1038" DrawAspect="Content" ObjectID="_1772184278" r:id="rId14"/>
+        </w:object>
+      </w:r>
+    </w:p>
+    <w:p>
+      <w:pPr>
+        <w:pStyle w:val="ListParagraph"/>
+        <w:numPr>
+          <w:ilvl w:val="0"/>
+          <w:numId w:val="1"/>
+        </w:numPr>
+        <w:jc w:val="both"/>
+        <w:rPr>
+          <w:rFonts w:ascii="Times New Roman" w:hAnsi="Times New Roman" w:cs="Times New Roman"/>
+          <w:color w:val="000000" w:themeColor="text1"/>
+          <w:sz w:val="28"/>
+          <w:szCs w:val="28"/>
+        </w:rPr>
+      </w:pPr>
+      <w:r>
+        <w:rPr>
+          <w:rFonts w:ascii="Times New Roman" w:hAnsi="Times New Roman" w:cs="Times New Roman"/>
+          <w:color w:val="000000" w:themeColor="text1"/>
+          <w:sz w:val="28"/>
+          <w:szCs w:val="28"/>
+        </w:rPr>
+        <w:lastRenderedPageBreak/>
+        <w:t>Magic String replacement implemented in GameInitialization.java.</w:t>
+      </w:r>
+    </w:p>
+    <w:p>
+      <w:pPr>
+        <w:pStyle w:val="ListParagraph"/>
+        <w:jc w:val="both"/>
+        <w:rPr>
+          <w:rFonts w:ascii="Times New Roman" w:hAnsi="Times New Roman" w:cs="Times New Roman"/>
+          <w:color w:val="000000" w:themeColor="text1"/>
+          <w:sz w:val="28"/>
+          <w:szCs w:val="28"/>
+        </w:rPr>
+      </w:pPr>
+      <w:r>
+        <w:rPr>
+          <w:rFonts w:ascii="Times New Roman" w:hAnsi="Times New Roman" w:cs="Times New Roman"/>
+          <w:color w:val="000000" w:themeColor="text1"/>
+          <w:sz w:val="28"/>
+          <w:szCs w:val="28"/>
+        </w:rPr>
+        <w:t>Screenshot - Before</w:t>
+      </w:r>
+    </w:p>
+    <w:p>
+      <w:pPr>
+        <w:pStyle w:val="ListParagraph"/>
+        <w:rPr>
+          <w:rFonts w:ascii="Times New Roman" w:hAnsi="Times New Roman" w:cs="Times New Roman"/>
+          <w:color w:val="000000" w:themeColor="text1"/>
+          <w:sz w:val="28"/>
+          <w:szCs w:val="28"/>
+        </w:rPr>
+      </w:pPr>
+      <w:r>
+        <w:rPr>
+          <w:rFonts w:ascii="Times New Roman" w:hAnsi="Times New Roman" w:cs="Times New Roman"/>
+          <w:noProof/>
+          <w:color w:val="000000" w:themeColor="text1"/>
+          <w:sz w:val="28"/>
+          <w:szCs w:val="28"/>
+        </w:rPr>
+        <w:drawing>
+          <wp:inline distT="0" distB="0" distL="0" distR="0" wp14:anchorId="79A956F1" wp14:editId="74BA7F64">
+            <wp:extent cx="4046220" cy="1915470"/>
+            <wp:effectExtent l="0" t="0" r="0" b="8890"/>
+            <wp:docPr id="2050769345" name="Picture 1" descr="A computer screen shot of text&#10;&#10;Description automatically generated"/>
+            <wp:cNvGraphicFramePr>
+              <a:graphicFrameLocks xmlns:a="http://schemas.openxmlformats.org/drawingml/2006/main" noChangeAspect="1"/>
+            </wp:cNvGraphicFramePr>
+            <a:graphic xmlns:a="http://schemas.openxmlformats.org/drawingml/2006/main">
+              <a:graphicData uri="http://schemas.openxmlformats.org/drawingml/2006/picture">
+                <pic:pic xmlns:pic="http://schemas.openxmlformats.org/drawingml/2006/picture">
+                  <pic:nvPicPr>
+                    <pic:cNvPr id="2050769345" name="Picture 1" descr="A computer screen shot of text&#10;&#10;Description automatically generated"/>
+                    <pic:cNvPicPr/>
+                  </pic:nvPicPr>
+                  <pic:blipFill>
+                    <a:blip r:embed="rId15"/>
+                    <a:stretch>
+                      <a:fillRect/>
+                    </a:stretch>
+                  </pic:blipFill>
+                  <pic:spPr>
+                    <a:xfrm>
+                      <a:off x="0" y="0"/>
+                      <a:ext cx="4060432" cy="1922198"/>
+                    </a:xfrm>
+                    <a:prstGeom prst="rect">
+                      <a:avLst/>
+                    </a:prstGeom>
+                  </pic:spPr>
+                </pic:pic>
+              </a:graphicData>
+            </a:graphic>
+          </wp:inline>
+        </w:drawing>
+      </w:r>
+    </w:p>
+    <w:p>
+      <w:pPr>
+        <w:pStyle w:val="ListParagraph"/>
+        <w:rPr>
+          <w:rFonts w:ascii="Times New Roman" w:hAnsi="Times New Roman" w:cs="Times New Roman"/>
+          <w:color w:val="000000" w:themeColor="text1"/>
+          <w:sz w:val="28"/>
+          <w:szCs w:val="28"/>
+        </w:rPr>
+      </w:pPr>
+      <w:r>
+        <w:rPr>
+          <w:rFonts w:ascii="Times New Roman" w:hAnsi="Times New Roman" w:cs="Times New Roman"/>
+          <w:color w:val="000000" w:themeColor="text1"/>
+          <w:sz w:val="28"/>
+          <w:szCs w:val="28"/>
+        </w:rPr>
+        <w:t>Sc</w:t>
+      </w:r>
+      <w:r>
+        <w:rPr>
+          <w:rFonts w:ascii="Times New Roman" w:hAnsi="Times New Roman" w:cs="Times New Roman"/>
+          <w:color w:val="000000" w:themeColor="text1"/>
+          <w:sz w:val="28"/>
+          <w:szCs w:val="28"/>
+        </w:rPr>
+        <w:t>reenshot</w:t>
+      </w:r>
+      <w:r>
+        <w:rPr>
+          <w:rFonts w:ascii="Times New Roman" w:hAnsi="Times New Roman" w:cs="Times New Roman"/>
+          <w:color w:val="000000" w:themeColor="text1"/>
+          <w:sz w:val="28"/>
+          <w:szCs w:val="28"/>
+        </w:rPr>
+        <w:t xml:space="preserve"> – </w:t>
+      </w:r>
+      <w:r>
+        <w:rPr>
+          <w:rFonts w:ascii="Times New Roman" w:hAnsi="Times New Roman" w:cs="Times New Roman"/>
+          <w:color w:val="000000" w:themeColor="text1"/>
+          <w:sz w:val="28"/>
+          <w:szCs w:val="28"/>
+        </w:rPr>
+        <w:t>After</w:t>
+      </w:r>
+      <w:r>
+        <w:rPr>
+          <w:rFonts w:ascii="Times New Roman" w:hAnsi="Times New Roman" w:cs="Times New Roman"/>
+          <w:noProof/>
+        </w:rPr>
+        <w:drawing>
+          <wp:inline distT="0" distB="0" distL="0" distR="0" wp14:anchorId="27BBD33A" wp14:editId="5AFF6DEE">
+            <wp:extent cx="4174447" cy="1349375"/>
+            <wp:effectExtent l="0" t="0" r="0" b="3175"/>
+            <wp:docPr id="1038905255" name="Picture 4" descr="A computer screen with text&#10;&#10;Description automatically generated"/>
+            <wp:cNvGraphicFramePr>
+              <a:graphicFrameLocks xmlns:a="http://schemas.openxmlformats.org/drawingml/2006/main" noChangeAspect="1"/>
+            </wp:cNvGraphicFramePr>
+            <a:graphic xmlns:a="http://schemas.openxmlformats.org/drawingml/2006/main">
+              <a:graphicData uri="http://schemas.openxmlformats.org/drawingml/2006/picture">
+                <pic:pic xmlns:pic="http://schemas.openxmlformats.org/drawingml/2006/picture">
+                  <pic:nvPicPr>
+                    <pic:cNvPr id="1038905255" name="Picture 4" descr="A computer screen with text&#10;&#10;Description automatically generated"/>
+                    <pic:cNvPicPr/>
+                  </pic:nvPicPr>
+                  <pic:blipFill>
+                    <a:blip r:embed="rId16">
                       <a:extLst>
                         <a:ext uri="{28A0092B-C50C-407E-A947-70E740481C1C}">
                           <a14:useLocalDpi xmlns:a14="http://schemas.microsoft.com/office/drawing/2010/main" val="0"/>
@@ -1498,7 +2053,7 @@
                   <pic:spPr>
                     <a:xfrm>
                       <a:off x="0" y="0"/>
-                      <a:ext cx="5761282" cy="1865728"/>
+                      <a:ext cx="4198300" cy="1357086"/>
                     </a:xfrm>
                     <a:prstGeom prst="rect">
                       <a:avLst/>
@@ -1510,100 +2065,16 @@
           </wp:inline>
         </w:drawing>
       </w:r>
-    </w:p>
-    <w:p>
-      <w:pPr>
-        <w:pStyle w:val="ListParagraph"/>
-        <w:jc w:val="both"/>
-        <w:rPr>
-          <w:color w:val="00B050"/>
-        </w:rPr>
-      </w:pPr>
-    </w:p>
-    <w:p>
-      <w:pPr>
-        <w:pStyle w:val="ListParagraph"/>
-        <w:numPr>
-          <w:ilvl w:val="0"/>
-          <w:numId w:val="1"/>
-        </w:numPr>
-        <w:jc w:val="both"/>
-        <w:rPr>
-          <w:rFonts w:ascii="Times New Roman" w:hAnsi="Times New Roman" w:cs="Times New Roman"/>
-          <w:color w:val="000000" w:themeColor="text1"/>
-          <w:sz w:val="28"/>
-          <w:szCs w:val="28"/>
-        </w:rPr>
-      </w:pPr>
-      <w:r>
-        <w:rPr>
-          <w:rFonts w:ascii="Times New Roman" w:hAnsi="Times New Roman" w:cs="Times New Roman"/>
-          <w:color w:val="000000" w:themeColor="text1"/>
-          <w:sz w:val="28"/>
-          <w:szCs w:val="28"/>
-        </w:rPr>
-        <w:t xml:space="preserve">Enum implemented in </w:t>
-      </w:r>
-      <w:r>
-        <w:rPr>
-          <w:rFonts w:ascii="Times New Roman" w:hAnsi="Times New Roman" w:cs="Times New Roman"/>
-          <w:color w:val="000000" w:themeColor="text1"/>
-          <w:sz w:val="28"/>
-          <w:szCs w:val="28"/>
-        </w:rPr>
-        <w:t>Commands.java.</w:t>
-      </w:r>
-    </w:p>
-    <w:p>
-      <w:pPr>
-        <w:pStyle w:val="ListParagraph"/>
-        <w:jc w:val="both"/>
-        <w:rPr>
-          <w:color w:val="00B050"/>
-        </w:rPr>
-      </w:pPr>
-    </w:p>
-    <w:p>
-      <w:pPr>
-        <w:ind w:firstLine="360"/>
-        <w:jc w:val="both"/>
-        <w:rPr>
-          <w:color w:val="000000" w:themeColor="text1"/>
-        </w:rPr>
-      </w:pPr>
-      <w:r>
-        <w:rPr>
-          <w:color w:val="000000" w:themeColor="text1"/>
-          <w:sz w:val="28"/>
-          <w:szCs w:val="28"/>
-        </w:rPr>
-        <w:t>Screenshot</w:t>
-      </w:r>
-      <w:r>
-        <w:rPr>
-          <w:color w:val="000000" w:themeColor="text1"/>
-        </w:rPr>
-        <w:t xml:space="preserve"> – </w:t>
-      </w:r>
-    </w:p>
-    <w:p>
-      <w:pPr>
-        <w:ind w:firstLine="360"/>
-        <w:jc w:val="both"/>
-        <w:rPr>
-          <w:color w:val="000000" w:themeColor="text1"/>
-        </w:rPr>
-      </w:pPr>
-      <w:r>
-        <w:rPr>
+      <w:r>
+        <w:rPr>
+          <w:rFonts w:ascii="Times New Roman" w:hAnsi="Times New Roman" w:cs="Times New Roman"/>
           <w:noProof/>
-          <w:color w:val="000000" w:themeColor="text1"/>
         </w:rPr>
         <w:drawing>
-          <wp:inline distT="0" distB="0" distL="0" distR="0" wp14:anchorId="76E94ED5" wp14:editId="41AE9823">
-            <wp:extent cx="5486400" cy="1771650"/>
-            <wp:effectExtent l="0" t="0" r="0" b="6350"/>
-            <wp:docPr id="1418850517" name="Picture 2" descr="A screenshot of a video game&#10;&#10;Description automatically generated"/>
+          <wp:inline distT="0" distB="0" distL="0" distR="0" wp14:anchorId="1B9614AF" wp14:editId="7C181895">
+            <wp:extent cx="4535382" cy="2194445"/>
+            <wp:effectExtent l="0" t="0" r="0" b="0"/>
+            <wp:docPr id="1291848080" name="Picture 3" descr="A computer screen with text&#10;&#10;Description automatically generated"/>
             <wp:cNvGraphicFramePr>
               <a:graphicFrameLocks xmlns:a="http://schemas.openxmlformats.org/drawingml/2006/main" noChangeAspect="1"/>
             </wp:cNvGraphicFramePr>
@@ -1611,11 +2082,11 @@
               <a:graphicData uri="http://schemas.openxmlformats.org/drawingml/2006/picture">
                 <pic:pic xmlns:pic="http://schemas.openxmlformats.org/drawingml/2006/picture">
                   <pic:nvPicPr>
-                    <pic:cNvPr id="1418850517" name="Picture 2" descr="A screenshot of a video game&#10;&#10;Description automatically generated"/>
+                    <pic:cNvPr id="1291848080" name="Picture 3" descr="A computer screen with text&#10;&#10;Description automatically generated"/>
                     <pic:cNvPicPr/>
                   </pic:nvPicPr>
                   <pic:blipFill>
-                    <a:blip r:embed="rId7">
+                    <a:blip r:embed="rId17">
                       <a:extLst>
                         <a:ext uri="{28A0092B-C50C-407E-A947-70E740481C1C}">
                           <a14:useLocalDpi xmlns:a14="http://schemas.microsoft.com/office/drawing/2010/main" val="0"/>
@@ -1629,7 +2100,7 @@
                   <pic:spPr>
                     <a:xfrm>
                       <a:off x="0" y="0"/>
-                      <a:ext cx="5519040" cy="1782190"/>
+                      <a:ext cx="4574230" cy="2213241"/>
                     </a:xfrm>
                     <a:prstGeom prst="rect">
                       <a:avLst/>
@@ -1644,84 +2115,54 @@
     </w:p>
     <w:p>
       <w:pPr>
-        <w:ind w:firstLine="360"/>
-        <w:jc w:val="both"/>
-        <w:rPr>
-          <w:color w:val="000000" w:themeColor="text1"/>
-        </w:rPr>
-      </w:pPr>
-    </w:p>
-    <w:p>
-      <w:pPr>
-        <w:ind w:firstLine="360"/>
-        <w:jc w:val="both"/>
-        <w:rPr>
-          <w:color w:val="000000" w:themeColor="text1"/>
-        </w:rPr>
-      </w:pPr>
-      <w:r>
-        <w:rPr>
-          <w:noProof/>
-          <w:color w:val="000000" w:themeColor="text1"/>
-        </w:rPr>
-        <w:lastRenderedPageBreak/>
-        <w:drawing>
-          <wp:inline distT="0" distB="0" distL="0" distR="0" wp14:anchorId="4FF908C5" wp14:editId="7C6A7E89">
-            <wp:extent cx="5514975" cy="2620645"/>
-            <wp:effectExtent l="0" t="0" r="0" b="0"/>
-            <wp:docPr id="822098339" name="Picture 1" descr="A computer screen shot of a computer code&#10;&#10;Description automatically generated"/>
-            <wp:cNvGraphicFramePr>
-              <a:graphicFrameLocks xmlns:a="http://schemas.openxmlformats.org/drawingml/2006/main" noChangeAspect="1"/>
-            </wp:cNvGraphicFramePr>
-            <a:graphic xmlns:a="http://schemas.openxmlformats.org/drawingml/2006/main">
-              <a:graphicData uri="http://schemas.openxmlformats.org/drawingml/2006/picture">
-                <pic:pic xmlns:pic="http://schemas.openxmlformats.org/drawingml/2006/picture">
-                  <pic:nvPicPr>
-                    <pic:cNvPr id="822098339" name="Picture 1" descr="A computer screen shot of a computer code&#10;&#10;Description automatically generated"/>
-                    <pic:cNvPicPr/>
-                  </pic:nvPicPr>
-                  <pic:blipFill>
-                    <a:blip r:embed="rId8">
-                      <a:extLst>
-                        <a:ext uri="{28A0092B-C50C-407E-A947-70E740481C1C}">
-                          <a14:useLocalDpi xmlns:a14="http://schemas.microsoft.com/office/drawing/2010/main" val="0"/>
-                        </a:ext>
-                      </a:extLst>
-                    </a:blip>
-                    <a:stretch>
-                      <a:fillRect/>
-                    </a:stretch>
-                  </pic:blipFill>
-                  <pic:spPr>
-                    <a:xfrm>
-                      <a:off x="0" y="0"/>
-                      <a:ext cx="5545555" cy="2635176"/>
-                    </a:xfrm>
-                    <a:prstGeom prst="rect">
-                      <a:avLst/>
-                    </a:prstGeom>
-                  </pic:spPr>
-                </pic:pic>
-              </a:graphicData>
-            </a:graphic>
-          </wp:inline>
-        </w:drawing>
-      </w:r>
-    </w:p>
-    <w:p>
-      <w:pPr>
-        <w:ind w:firstLine="360"/>
-        <w:jc w:val="both"/>
-        <w:rPr>
-          <w:color w:val="000000" w:themeColor="text1"/>
-        </w:rPr>
-      </w:pPr>
-    </w:p>
-    <w:p>
-      <w:pPr>
-        <w:jc w:val="both"/>
-        <w:rPr>
-          <w:color w:val="FF0000"/>
+        <w:pStyle w:val="ListParagraph"/>
+        <w:rPr>
+          <w:rFonts w:ascii="Times New Roman" w:hAnsi="Times New Roman" w:cs="Times New Roman"/>
+          <w:color w:val="000000" w:themeColor="text1"/>
+          <w:sz w:val="28"/>
+          <w:szCs w:val="28"/>
+        </w:rPr>
+      </w:pPr>
+    </w:p>
+    <w:p>
+      <w:pPr>
+        <w:pStyle w:val="ListParagraph"/>
+        <w:rPr>
+          <w:rFonts w:ascii="Times New Roman" w:hAnsi="Times New Roman" w:cs="Times New Roman"/>
+          <w:color w:val="000000" w:themeColor="text1"/>
+          <w:sz w:val="28"/>
+          <w:szCs w:val="28"/>
+        </w:rPr>
+      </w:pPr>
+    </w:p>
+    <w:p>
+      <w:pPr>
+        <w:pStyle w:val="ListParagraph"/>
+        <w:rPr>
+          <w:rFonts w:ascii="Times New Roman" w:hAnsi="Times New Roman" w:cs="Times New Roman"/>
+          <w:color w:val="000000" w:themeColor="text1"/>
+          <w:sz w:val="28"/>
+          <w:szCs w:val="28"/>
+        </w:rPr>
+      </w:pPr>
+    </w:p>
+    <w:p>
+      <w:pPr>
+        <w:pStyle w:val="ListParagraph"/>
+        <w:rPr>
+          <w:rFonts w:ascii="Times New Roman" w:hAnsi="Times New Roman" w:cs="Times New Roman"/>
+          <w:color w:val="000000" w:themeColor="text1"/>
+          <w:sz w:val="28"/>
+          <w:szCs w:val="28"/>
+        </w:rPr>
+      </w:pPr>
+    </w:p>
+    <w:p>
+      <w:pPr>
+        <w:pStyle w:val="ListParagraph"/>
+        <w:rPr>
+          <w:rFonts w:ascii="Times New Roman" w:hAnsi="Times New Roman" w:cs="Times New Roman"/>
+          <w:color w:val="00B050"/>
         </w:rPr>
       </w:pPr>
     </w:p>
@@ -1747,296 +2188,87 @@
           <w:sz w:val="28"/>
           <w:szCs w:val="28"/>
         </w:rPr>
-        <w:t>Magic String replacement implemented in GameInitialization.java.</w:t>
-      </w:r>
-    </w:p>
-    <w:p>
-      <w:pPr>
-        <w:pStyle w:val="ListParagraph"/>
-        <w:jc w:val="both"/>
-        <w:rPr>
+        <w:lastRenderedPageBreak/>
+        <w:t>State Pattern Implementation – The state pattern in Java is a</w:t>
+      </w:r>
+      <w:r>
+        <w:rPr>
+          <w:rFonts w:ascii="Times New Roman" w:hAnsi="Times New Roman" w:cs="Times New Roman"/>
+          <w:color w:val="000000" w:themeColor="text1"/>
+          <w:sz w:val="28"/>
+          <w:szCs w:val="28"/>
+        </w:rPr>
+        <w:t xml:space="preserve"> </w:t>
+      </w:r>
+      <w:r>
+        <w:rPr>
+          <w:rFonts w:ascii="Times New Roman" w:hAnsi="Times New Roman" w:cs="Times New Roman"/>
+          <w:color w:val="000000" w:themeColor="text1"/>
+          <w:sz w:val="28"/>
+          <w:szCs w:val="28"/>
+        </w:rPr>
+        <w:t>behavioural software design pattern that allows an object to alter its behaviour when its internal state changes</w:t>
+      </w:r>
+      <w:r>
+        <w:rPr>
+          <w:rFonts w:ascii="Times New Roman" w:hAnsi="Times New Roman" w:cs="Times New Roman"/>
+          <w:color w:val="000000" w:themeColor="text1"/>
+          <w:sz w:val="28"/>
+          <w:szCs w:val="28"/>
+        </w:rPr>
+        <w:t>. The state design pattern is generally used in cases when an object depends on its state and its behavior must be changed during run time depending on its internal state.</w:t>
+      </w:r>
+      <w:r>
+        <w:rPr>
+          <w:rFonts w:ascii="Times New Roman" w:hAnsi="Times New Roman" w:cs="Times New Roman"/>
+          <w:color w:val="000000" w:themeColor="text1"/>
+          <w:sz w:val="28"/>
+          <w:szCs w:val="28"/>
+        </w:rPr>
+        <w:t xml:space="preserve"> </w:t>
+      </w:r>
+      <w:r>
+        <w:rPr>
+          <w:rFonts w:ascii="Times New Roman" w:hAnsi="Times New Roman" w:cs="Times New Roman"/>
+          <w:color w:val="000000" w:themeColor="text1"/>
+          <w:sz w:val="28"/>
+          <w:szCs w:val="28"/>
+        </w:rPr>
+        <w:t>In the project, refactoring for the build 1 is done to support state pattern design.</w:t>
+      </w:r>
+    </w:p>
+    <w:p>
+      <w:pPr>
+        <w:ind w:firstLine="720"/>
+        <w:jc w:val="both"/>
+        <w:rPr>
+          <w:rFonts w:ascii="Times New Roman" w:hAnsi="Times New Roman" w:cs="Times New Roman"/>
           <w:color w:val="00B050"/>
         </w:rPr>
       </w:pPr>
-    </w:p>
-    <w:p>
-      <w:pPr>
-        <w:ind w:firstLine="360"/>
-        <w:jc w:val="both"/>
-        <w:rPr>
-          <w:color w:val="000000" w:themeColor="text1"/>
-          <w:sz w:val="28"/>
-          <w:szCs w:val="28"/>
-        </w:rPr>
-      </w:pPr>
-      <w:r>
-        <w:rPr>
-          <w:color w:val="000000" w:themeColor="text1"/>
-          <w:sz w:val="28"/>
-          <w:szCs w:val="28"/>
-        </w:rPr>
-        <w:t>Screenshot</w:t>
-      </w:r>
-      <w:r>
-        <w:rPr>
-          <w:color w:val="000000" w:themeColor="text1"/>
-          <w:sz w:val="28"/>
-          <w:szCs w:val="28"/>
-        </w:rPr>
-        <w:t xml:space="preserve"> – </w:t>
-      </w:r>
-    </w:p>
-    <w:p>
-      <w:pPr>
-        <w:ind w:firstLine="360"/>
-        <w:jc w:val="both"/>
-        <w:rPr>
-          <w:color w:val="000000" w:themeColor="text1"/>
-          <w:sz w:val="28"/>
-          <w:szCs w:val="28"/>
-        </w:rPr>
-      </w:pPr>
-      <w:r>
-        <w:rPr>
+      <w:r>
+        <w:rPr>
+          <w:rFonts w:ascii="Times New Roman" w:hAnsi="Times New Roman" w:cs="Times New Roman"/>
+          <w:color w:val="000000" w:themeColor="text1"/>
+          <w:sz w:val="28"/>
+          <w:szCs w:val="28"/>
+        </w:rPr>
+        <w:t>Screenshot –</w:t>
+      </w:r>
+    </w:p>
+    <w:p>
+      <w:pPr>
+        <w:jc w:val="both"/>
+        <w:rPr>
+          <w:rFonts w:ascii="Times New Roman" w:hAnsi="Times New Roman" w:cs="Times New Roman"/>
+          <w:color w:val="00B050"/>
+        </w:rPr>
+      </w:pPr>
+      <w:r>
+        <w:rPr>
+          <w:rFonts w:ascii="Times New Roman" w:hAnsi="Times New Roman" w:cs="Times New Roman"/>
           <w:noProof/>
         </w:rPr>
-        <w:drawing>
-          <wp:inline distT="0" distB="0" distL="0" distR="0" wp14:anchorId="27BBD33A" wp14:editId="57F38094">
-            <wp:extent cx="5613400" cy="1814512"/>
-            <wp:effectExtent l="0" t="0" r="0" b="1905"/>
-            <wp:docPr id="1038905255" name="Picture 4" descr="A computer screen with text&#10;&#10;Description automatically generated"/>
-            <wp:cNvGraphicFramePr>
-              <a:graphicFrameLocks xmlns:a="http://schemas.openxmlformats.org/drawingml/2006/main" noChangeAspect="1"/>
-            </wp:cNvGraphicFramePr>
-            <a:graphic xmlns:a="http://schemas.openxmlformats.org/drawingml/2006/main">
-              <a:graphicData uri="http://schemas.openxmlformats.org/drawingml/2006/picture">
-                <pic:pic xmlns:pic="http://schemas.openxmlformats.org/drawingml/2006/picture">
-                  <pic:nvPicPr>
-                    <pic:cNvPr id="1038905255" name="Picture 4" descr="A computer screen with text&#10;&#10;Description automatically generated"/>
-                    <pic:cNvPicPr/>
-                  </pic:nvPicPr>
-                  <pic:blipFill>
-                    <a:blip r:embed="rId9">
-                      <a:extLst>
-                        <a:ext uri="{28A0092B-C50C-407E-A947-70E740481C1C}">
-                          <a14:useLocalDpi xmlns:a14="http://schemas.microsoft.com/office/drawing/2010/main" val="0"/>
-                        </a:ext>
-                      </a:extLst>
-                    </a:blip>
-                    <a:stretch>
-                      <a:fillRect/>
-                    </a:stretch>
-                  </pic:blipFill>
-                  <pic:spPr>
-                    <a:xfrm>
-                      <a:off x="0" y="0"/>
-                      <a:ext cx="5620653" cy="1816856"/>
-                    </a:xfrm>
-                    <a:prstGeom prst="rect">
-                      <a:avLst/>
-                    </a:prstGeom>
-                  </pic:spPr>
-                </pic:pic>
-              </a:graphicData>
-            </a:graphic>
-          </wp:inline>
-        </w:drawing>
-      </w:r>
-    </w:p>
-    <w:p>
-      <w:pPr>
-        <w:jc w:val="both"/>
-        <w:rPr>
-          <w:color w:val="000000" w:themeColor="text1"/>
-          <w:sz w:val="28"/>
-          <w:szCs w:val="28"/>
-        </w:rPr>
-      </w:pPr>
-    </w:p>
-    <w:p>
-      <w:pPr>
-        <w:ind w:firstLine="360"/>
-        <w:jc w:val="both"/>
-        <w:rPr>
-          <w:color w:val="00B050"/>
-        </w:rPr>
-      </w:pPr>
-      <w:r>
-        <w:rPr>
-          <w:noProof/>
-        </w:rPr>
-        <w:lastRenderedPageBreak/>
-        <w:drawing>
-          <wp:inline distT="0" distB="0" distL="0" distR="0" wp14:anchorId="1B9614AF" wp14:editId="2B9B6DB2">
-            <wp:extent cx="5512038" cy="2667000"/>
-            <wp:effectExtent l="0" t="0" r="0" b="0"/>
-            <wp:docPr id="1291848080" name="Picture 3" descr="A computer screen with text&#10;&#10;Description automatically generated"/>
-            <wp:cNvGraphicFramePr>
-              <a:graphicFrameLocks xmlns:a="http://schemas.openxmlformats.org/drawingml/2006/main" noChangeAspect="1"/>
-            </wp:cNvGraphicFramePr>
-            <a:graphic xmlns:a="http://schemas.openxmlformats.org/drawingml/2006/main">
-              <a:graphicData uri="http://schemas.openxmlformats.org/drawingml/2006/picture">
-                <pic:pic xmlns:pic="http://schemas.openxmlformats.org/drawingml/2006/picture">
-                  <pic:nvPicPr>
-                    <pic:cNvPr id="1291848080" name="Picture 3" descr="A computer screen with text&#10;&#10;Description automatically generated"/>
-                    <pic:cNvPicPr/>
-                  </pic:nvPicPr>
-                  <pic:blipFill>
-                    <a:blip r:embed="rId10">
-                      <a:extLst>
-                        <a:ext uri="{28A0092B-C50C-407E-A947-70E740481C1C}">
-                          <a14:useLocalDpi xmlns:a14="http://schemas.microsoft.com/office/drawing/2010/main" val="0"/>
-                        </a:ext>
-                      </a:extLst>
-                    </a:blip>
-                    <a:stretch>
-                      <a:fillRect/>
-                    </a:stretch>
-                  </pic:blipFill>
-                  <pic:spPr>
-                    <a:xfrm>
-                      <a:off x="0" y="0"/>
-                      <a:ext cx="5519067" cy="2670401"/>
-                    </a:xfrm>
-                    <a:prstGeom prst="rect">
-                      <a:avLst/>
-                    </a:prstGeom>
-                  </pic:spPr>
-                </pic:pic>
-              </a:graphicData>
-            </a:graphic>
-          </wp:inline>
-        </w:drawing>
-      </w:r>
-    </w:p>
-    <w:p>
-      <w:pPr>
-        <w:jc w:val="both"/>
-        <w:rPr>
-          <w:color w:val="FF0000"/>
-        </w:rPr>
-      </w:pPr>
-    </w:p>
-    <w:p>
-      <w:pPr>
-        <w:pStyle w:val="ListParagraph"/>
-        <w:jc w:val="both"/>
-        <w:rPr>
-          <w:color w:val="FF0000"/>
-        </w:rPr>
-      </w:pPr>
-    </w:p>
-    <w:p>
-      <w:pPr>
-        <w:pStyle w:val="ListParagraph"/>
-        <w:numPr>
-          <w:ilvl w:val="0"/>
-          <w:numId w:val="1"/>
-        </w:numPr>
-        <w:jc w:val="both"/>
-        <w:rPr>
-          <w:rFonts w:ascii="Times New Roman" w:hAnsi="Times New Roman" w:cs="Times New Roman"/>
-          <w:color w:val="000000" w:themeColor="text1"/>
-          <w:sz w:val="28"/>
-          <w:szCs w:val="28"/>
-        </w:rPr>
-      </w:pPr>
-      <w:r>
-        <w:rPr>
-          <w:rFonts w:ascii="Times New Roman" w:hAnsi="Times New Roman" w:cs="Times New Roman"/>
-          <w:color w:val="000000" w:themeColor="text1"/>
-          <w:sz w:val="28"/>
-          <w:szCs w:val="28"/>
-        </w:rPr>
-        <w:t>State Pattern Implementation – The state pattern in Java is a</w:t>
-      </w:r>
-      <w:r>
-        <w:rPr>
-          <w:rFonts w:ascii="Times New Roman" w:hAnsi="Times New Roman" w:cs="Times New Roman"/>
-          <w:color w:val="000000" w:themeColor="text1"/>
-          <w:sz w:val="28"/>
-          <w:szCs w:val="28"/>
-        </w:rPr>
-        <w:t xml:space="preserve"> </w:t>
-      </w:r>
-      <w:r>
-        <w:rPr>
-          <w:rFonts w:ascii="Times New Roman" w:hAnsi="Times New Roman" w:cs="Times New Roman"/>
-          <w:color w:val="000000" w:themeColor="text1"/>
-          <w:sz w:val="28"/>
-          <w:szCs w:val="28"/>
-        </w:rPr>
-        <w:t>behavioural software design pattern that allows an object to alter its behaviour when its internal state changes</w:t>
-      </w:r>
-      <w:r>
-        <w:rPr>
-          <w:rFonts w:ascii="Times New Roman" w:hAnsi="Times New Roman" w:cs="Times New Roman"/>
-          <w:color w:val="000000" w:themeColor="text1"/>
-          <w:sz w:val="28"/>
-          <w:szCs w:val="28"/>
-        </w:rPr>
-        <w:t>. The state design pattern is generally used in cases when an object depends on its state and its behavior must be changed during run time depending on its internal state.</w:t>
-      </w:r>
-    </w:p>
-    <w:p>
-      <w:pPr>
-        <w:pStyle w:val="ListParagraph"/>
-        <w:jc w:val="both"/>
-        <w:rPr>
-          <w:rFonts w:ascii="Times New Roman" w:hAnsi="Times New Roman" w:cs="Times New Roman"/>
-          <w:color w:val="000000" w:themeColor="text1"/>
-          <w:sz w:val="28"/>
-          <w:szCs w:val="28"/>
-        </w:rPr>
-      </w:pPr>
-      <w:r>
-        <w:rPr>
-          <w:rFonts w:ascii="Times New Roman" w:hAnsi="Times New Roman" w:cs="Times New Roman"/>
-          <w:color w:val="000000" w:themeColor="text1"/>
-          <w:sz w:val="28"/>
-          <w:szCs w:val="28"/>
-        </w:rPr>
-        <w:t>In the project, refactoring for the build 1 is done to support state pattern design.</w:t>
-      </w:r>
-    </w:p>
-    <w:p>
-      <w:pPr>
-        <w:pStyle w:val="ListParagraph"/>
-        <w:jc w:val="both"/>
-        <w:rPr>
-          <w:color w:val="00B050"/>
-        </w:rPr>
-      </w:pPr>
-    </w:p>
-    <w:p>
-      <w:pPr>
-        <w:ind w:firstLine="720"/>
-        <w:jc w:val="both"/>
-        <w:rPr>
-          <w:color w:val="00B050"/>
-        </w:rPr>
-      </w:pPr>
-      <w:r>
-        <w:rPr>
-          <w:color w:val="000000" w:themeColor="text1"/>
-          <w:sz w:val="28"/>
-          <w:szCs w:val="28"/>
-        </w:rPr>
-        <w:t>Screenshot –</w:t>
-      </w:r>
-    </w:p>
-    <w:p>
-      <w:pPr>
-        <w:jc w:val="both"/>
-        <w:rPr>
-          <w:color w:val="00B050"/>
-        </w:rPr>
-      </w:pPr>
-      <w:r>
-        <w:rPr>
-          <w:noProof/>
-        </w:rPr>
-        <w:lastRenderedPageBreak/>
         <w:drawing>
           <wp:inline distT="0" distB="0" distL="0" distR="0" wp14:anchorId="4813AB27" wp14:editId="0ABFE546">
             <wp:extent cx="5871990" cy="4560570"/>
@@ -2053,7 +2285,7 @@
                     <pic:cNvPicPr/>
                   </pic:nvPicPr>
                   <pic:blipFill>
-                    <a:blip r:embed="rId11" cstate="print">
+                    <a:blip r:embed="rId18" cstate="print">
                       <a:extLst>
                         <a:ext uri="{28A0092B-C50C-407E-A947-70E740481C1C}">
                           <a14:useLocalDpi xmlns:a14="http://schemas.microsoft.com/office/drawing/2010/main" val="0"/>
@@ -2082,9 +2314,9 @@
     </w:p>
     <w:p>
       <w:pPr>
-        <w:pStyle w:val="ListParagraph"/>
-        <w:jc w:val="both"/>
-        <w:rPr>
+        <w:jc w:val="both"/>
+        <w:rPr>
+          <w:rFonts w:ascii="Times New Roman" w:hAnsi="Times New Roman" w:cs="Times New Roman"/>
           <w:color w:val="00B050"/>
         </w:rPr>
       </w:pPr>
@@ -2093,23 +2325,8 @@
       <w:pPr>
         <w:jc w:val="both"/>
         <w:rPr>
-          <w:color w:val="FF0000"/>
-        </w:rPr>
-      </w:pPr>
-    </w:p>
-    <w:p>
-      <w:pPr>
-        <w:jc w:val="both"/>
-        <w:rPr>
-          <w:color w:val="FF0000"/>
-        </w:rPr>
-      </w:pPr>
-    </w:p>
-    <w:p>
-      <w:pPr>
-        <w:jc w:val="both"/>
-        <w:rPr>
-          <w:color w:val="FF0000"/>
+          <w:rFonts w:ascii="Times New Roman" w:hAnsi="Times New Roman" w:cs="Times New Roman"/>
+          <w:color w:val="00B050"/>
         </w:rPr>
       </w:pPr>
     </w:p>
@@ -2135,29 +2352,42 @@
           <w:sz w:val="28"/>
           <w:szCs w:val="28"/>
         </w:rPr>
-        <w:t>Null pointer exceptions were removed during the refactoring phase. These were removed by introducing a specific syntax for. equals method all throughout our project.</w:t>
-      </w:r>
-    </w:p>
-    <w:p>
-      <w:pPr>
-        <w:jc w:val="both"/>
-        <w:rPr>
-          <w:color w:val="00B050"/>
-        </w:rPr>
-      </w:pPr>
+        <w:lastRenderedPageBreak/>
+        <w:t>Null pointer exceptions were removed during the refactoring phase. These were removed by introducing a specific syntax for</w:t>
+      </w:r>
+      <w:r>
+        <w:rPr>
+          <w:rFonts w:ascii="Times New Roman" w:hAnsi="Times New Roman" w:cs="Times New Roman"/>
+          <w:color w:val="000000" w:themeColor="text1"/>
+          <w:sz w:val="28"/>
+          <w:szCs w:val="28"/>
+        </w:rPr>
+        <w:t xml:space="preserve"> </w:t>
+      </w:r>
+      <w:r>
+        <w:rPr>
+          <w:rFonts w:ascii="Times New Roman" w:hAnsi="Times New Roman" w:cs="Times New Roman"/>
+          <w:color w:val="000000" w:themeColor="text1"/>
+          <w:sz w:val="28"/>
+          <w:szCs w:val="28"/>
+        </w:rPr>
+        <w:t>equals method all throughout our project.</w:t>
+      </w:r>
     </w:p>
     <w:p>
       <w:pPr>
         <w:ind w:firstLine="360"/>
         <w:jc w:val="both"/>
         <w:rPr>
-          <w:color w:val="000000" w:themeColor="text1"/>
-          <w:sz w:val="28"/>
-          <w:szCs w:val="28"/>
-        </w:rPr>
-      </w:pPr>
-      <w:r>
-        <w:rPr>
+          <w:rFonts w:ascii="Times New Roman" w:hAnsi="Times New Roman" w:cs="Times New Roman"/>
+          <w:color w:val="000000" w:themeColor="text1"/>
+          <w:sz w:val="28"/>
+          <w:szCs w:val="28"/>
+        </w:rPr>
+      </w:pPr>
+      <w:r>
+        <w:rPr>
+          <w:rFonts w:ascii="Times New Roman" w:hAnsi="Times New Roman" w:cs="Times New Roman"/>
           <w:color w:val="000000" w:themeColor="text1"/>
           <w:sz w:val="28"/>
           <w:szCs w:val="28"/>
@@ -2166,6 +2396,7 @@
       </w:r>
       <w:r>
         <w:rPr>
+          <w:rFonts w:ascii="Times New Roman" w:hAnsi="Times New Roman" w:cs="Times New Roman"/>
           <w:color w:val="000000" w:themeColor="text1"/>
           <w:sz w:val="28"/>
           <w:szCs w:val="28"/>
@@ -2178,20 +2409,25 @@
         <w:ind w:firstLine="360"/>
         <w:jc w:val="both"/>
         <w:rPr>
-          <w:color w:val="00B050"/>
-        </w:rPr>
-      </w:pPr>
-      <w:r>
-        <w:rPr>
+          <w:rFonts w:ascii="Times New Roman" w:hAnsi="Times New Roman" w:cs="Times New Roman"/>
+          <w:color w:val="000000" w:themeColor="text1"/>
+          <w:sz w:val="28"/>
+          <w:szCs w:val="28"/>
+        </w:rPr>
+      </w:pPr>
+      <w:r>
+        <w:rPr>
+          <w:rFonts w:ascii="Times New Roman" w:hAnsi="Times New Roman" w:cs="Times New Roman"/>
           <w:noProof/>
-          <w:color w:val="00B050"/>
-        </w:rPr>
-        <w:lastRenderedPageBreak/>
+          <w:color w:val="000000" w:themeColor="text1"/>
+          <w:sz w:val="28"/>
+          <w:szCs w:val="28"/>
+        </w:rPr>
         <w:drawing>
-          <wp:inline distT="0" distB="0" distL="0" distR="0" wp14:anchorId="3D3DD60C" wp14:editId="268B21C0">
-            <wp:extent cx="5811141" cy="1854200"/>
-            <wp:effectExtent l="0" t="0" r="5715" b="0"/>
-            <wp:docPr id="1525712433" name="Picture 5" descr="A computer screen with text&#10;&#10;Description automatically generated"/>
+          <wp:inline distT="0" distB="0" distL="0" distR="0" wp14:anchorId="025B1DB1" wp14:editId="660DF531">
+            <wp:extent cx="5943600" cy="1711960"/>
+            <wp:effectExtent l="0" t="0" r="0" b="2540"/>
+            <wp:docPr id="509274286" name="Picture 1" descr="A computer screen with white and orange text&#10;&#10;Description automatically generated"/>
             <wp:cNvGraphicFramePr>
               <a:graphicFrameLocks xmlns:a="http://schemas.openxmlformats.org/drawingml/2006/main" noChangeAspect="1"/>
             </wp:cNvGraphicFramePr>
@@ -2199,17 +2435,11 @@
               <a:graphicData uri="http://schemas.openxmlformats.org/drawingml/2006/picture">
                 <pic:pic xmlns:pic="http://schemas.openxmlformats.org/drawingml/2006/picture">
                   <pic:nvPicPr>
-                    <pic:cNvPr id="1525712433" name="Picture 5" descr="A computer screen with text&#10;&#10;Description automatically generated"/>
+                    <pic:cNvPr id="509274286" name="Picture 1" descr="A computer screen with white and orange text&#10;&#10;Description automatically generated"/>
                     <pic:cNvPicPr/>
                   </pic:nvPicPr>
                   <pic:blipFill>
-                    <a:blip r:embed="rId6">
-                      <a:extLst>
-                        <a:ext uri="{28A0092B-C50C-407E-A947-70E740481C1C}">
-                          <a14:useLocalDpi xmlns:a14="http://schemas.microsoft.com/office/drawing/2010/main" val="0"/>
-                        </a:ext>
-                      </a:extLst>
-                    </a:blip>
+                    <a:blip r:embed="rId19"/>
                     <a:stretch>
                       <a:fillRect/>
                     </a:stretch>
@@ -2217,7 +2447,7 @@
                   <pic:spPr>
                     <a:xfrm>
                       <a:off x="0" y="0"/>
-                      <a:ext cx="5835058" cy="1861831"/>
+                      <a:ext cx="5943600" cy="1711960"/>
                     </a:xfrm>
                     <a:prstGeom prst="rect">
                       <a:avLst/>
@@ -2234,38 +2464,41 @@
       <w:pPr>
         <w:jc w:val="both"/>
         <w:rPr>
+          <w:rFonts w:ascii="Times New Roman" w:hAnsi="Times New Roman" w:cs="Times New Roman"/>
           <w:color w:val="FF0000"/>
         </w:rPr>
       </w:pPr>
-    </w:p>
-    <w:p>
-      <w:pPr>
-        <w:jc w:val="both"/>
-        <w:rPr>
-          <w:color w:val="FF0000"/>
-        </w:rPr>
-      </w:pPr>
-    </w:p>
-    <w:p>
-      <w:pPr>
-        <w:jc w:val="both"/>
-        <w:rPr>
-          <w:color w:val="000000" w:themeColor="text1"/>
-        </w:rPr>
-      </w:pPr>
-    </w:p>
-    <w:p>
-      <w:pPr>
-        <w:jc w:val="both"/>
-        <w:rPr>
-          <w:color w:val="000000" w:themeColor="text1"/>
-        </w:rPr>
-      </w:pPr>
-    </w:p>
-    <w:p>
-      <w:pPr>
-        <w:jc w:val="both"/>
-        <w:rPr>
+      <w:r>
+        <w:rPr>
+          <w:rFonts w:ascii="Times New Roman" w:hAnsi="Times New Roman" w:cs="Times New Roman"/>
+          <w:color w:val="00B050"/>
+        </w:rPr>
+        <w:tab/>
+      </w:r>
+    </w:p>
+    <w:p>
+      <w:pPr>
+        <w:jc w:val="both"/>
+        <w:rPr>
+          <w:rFonts w:ascii="Times New Roman" w:hAnsi="Times New Roman" w:cs="Times New Roman"/>
+          <w:color w:val="000000" w:themeColor="text1"/>
+        </w:rPr>
+      </w:pPr>
+    </w:p>
+    <w:p>
+      <w:pPr>
+        <w:jc w:val="both"/>
+        <w:rPr>
+          <w:rFonts w:ascii="Times New Roman" w:hAnsi="Times New Roman" w:cs="Times New Roman"/>
+          <w:color w:val="000000" w:themeColor="text1"/>
+        </w:rPr>
+      </w:pPr>
+    </w:p>
+    <w:p>
+      <w:pPr>
+        <w:jc w:val="both"/>
+        <w:rPr>
+          <w:rFonts w:ascii="Times New Roman" w:hAnsi="Times New Roman" w:cs="Times New Roman"/>
           <w:color w:val="000000" w:themeColor="text1"/>
         </w:rPr>
       </w:pPr>
@@ -3057,6 +3290,7 @@
   <w:style w:type="paragraph" w:default="1" w:styleId="Normal">
     <w:name w:val="Normal"/>
     <w:qFormat/>
+    <w:rsid w:val="00680B2E"/>
   </w:style>
   <w:style w:type="paragraph" w:styleId="Heading1">
     <w:name w:val="heading 1"/>

</xml_diff>